<commit_message>
Added link to video guide
Small changes to the readme and some other comments. Video is a google drive link and should be accessible to anyone.
</commit_message>
<xml_diff>
--- a/Project3-SummaryAndGuide.docx
+++ b/Project3-SummaryAndGuide.docx
@@ -89,6 +89,24 @@
           <w:sz w:val="21"/>
           <w:szCs w:val="21"/>
         </w:rPr>
+        <w:t>Video Guide: https://drive.google.com/file/d/17zSjDSs4u6UR4uq3SP_6CfUXg_nz9f1q/view?usp=sharing</w:t>
+      </w:r>
+    </w:p>
+    <w:p>
+      <w:pPr>
+        <w:spacing w:after="168" w:line="240" w:lineRule="auto"/>
+        <w:rPr>
+          <w:rFonts w:ascii="Segoe UI" w:eastAsia="Times New Roman" w:hAnsi="Segoe UI" w:cs="Segoe UI"/>
+          <w:sz w:val="21"/>
+          <w:szCs w:val="21"/>
+        </w:rPr>
+      </w:pPr>
+      <w:r>
+        <w:rPr>
+          <w:rFonts w:ascii="Segoe UI" w:eastAsia="Times New Roman" w:hAnsi="Segoe UI" w:cs="Segoe UI"/>
+          <w:sz w:val="21"/>
+          <w:szCs w:val="21"/>
+        </w:rPr>
         <w:t>Author: Ricardo Romanach</w:t>
       </w:r>
     </w:p>
@@ -201,7 +219,15 @@
           <w:sz w:val="21"/>
           <w:szCs w:val="21"/>
         </w:rPr>
-        <w:t>MySQL Server*</w:t>
+        <w:t>MySQL Server</w:t>
+      </w:r>
+      <w:r>
+        <w:rPr>
+          <w:rFonts w:ascii="Segoe UI" w:eastAsia="Times New Roman" w:hAnsi="Segoe UI" w:cs="Segoe UI"/>
+          <w:sz w:val="21"/>
+          <w:szCs w:val="21"/>
+        </w:rPr>
+        <w:t>*</w:t>
       </w:r>
       <w:r>
         <w:rPr>
@@ -331,8 +357,6 @@
       <w:r>
         <w:rPr>
           <w:rFonts w:ascii="Segoe UI" w:eastAsia="Times New Roman" w:hAnsi="Segoe UI" w:cs="Segoe UI"/>
-          <w:b/>
-          <w:bCs/>
           <w:sz w:val="21"/>
           <w:szCs w:val="21"/>
         </w:rPr>
@@ -599,6 +623,28 @@
     </w:p>
     <w:p>
       <w:pPr>
+        <w:spacing w:before="100" w:beforeAutospacing="1" w:after="100" w:afterAutospacing="1" w:line="240" w:lineRule="auto"/>
+        <w:ind w:left="360"/>
+        <w:rPr>
+          <w:rFonts w:ascii="Segoe UI" w:eastAsia="Times New Roman" w:hAnsi="Segoe UI" w:cs="Segoe UI"/>
+          <w:sz w:val="21"/>
+          <w:szCs w:val="21"/>
+        </w:rPr>
+      </w:pPr>
+    </w:p>
+    <w:p>
+      <w:pPr>
+        <w:spacing w:before="100" w:beforeAutospacing="1" w:after="100" w:afterAutospacing="1" w:line="240" w:lineRule="auto"/>
+        <w:ind w:left="360"/>
+        <w:rPr>
+          <w:rFonts w:ascii="Segoe UI" w:eastAsia="Times New Roman" w:hAnsi="Segoe UI" w:cs="Segoe UI"/>
+          <w:sz w:val="21"/>
+          <w:szCs w:val="21"/>
+        </w:rPr>
+      </w:pPr>
+    </w:p>
+    <w:p>
+      <w:pPr>
         <w:spacing w:after="48" w:line="240" w:lineRule="auto"/>
         <w:outlineLvl w:val="1"/>
         <w:rPr>
@@ -613,6 +659,7 @@
           <w:sz w:val="36"/>
           <w:szCs w:val="36"/>
         </w:rPr>
+        <w:lastRenderedPageBreak/>
         <w:t>Compiling and Running</w:t>
       </w:r>
     </w:p>
@@ -765,7 +812,6 @@
           <w:sz w:val="21"/>
           <w:szCs w:val="21"/>
         </w:rPr>
-        <w:lastRenderedPageBreak/>
         <w:t>To build the program, either run the </w:t>
       </w:r>
       <w:r>
@@ -1485,6 +1531,16 @@
     </w:p>
     <w:p>
       <w:pPr>
+        <w:spacing w:after="168" w:line="240" w:lineRule="auto"/>
+        <w:rPr>
+          <w:rFonts w:ascii="Segoe UI" w:eastAsia="Times New Roman" w:hAnsi="Segoe UI" w:cs="Segoe UI"/>
+          <w:sz w:val="21"/>
+          <w:szCs w:val="21"/>
+        </w:rPr>
+      </w:pPr>
+    </w:p>
+    <w:p>
+      <w:pPr>
         <w:pStyle w:val="Heading2"/>
         <w:spacing w:before="0" w:beforeAutospacing="0" w:after="48" w:afterAutospacing="0"/>
         <w:rPr>
@@ -1499,6 +1555,7 @@
           <w:b w:val="0"/>
           <w:bCs w:val="0"/>
         </w:rPr>
+        <w:lastRenderedPageBreak/>
         <w:t>Note to the grader</w:t>
       </w:r>
     </w:p>
@@ -1538,7 +1595,6 @@
           <w:sz w:val="21"/>
           <w:szCs w:val="21"/>
         </w:rPr>
-        <w:lastRenderedPageBreak/>
         <w:t>The only solution to this problem was to just allow a mechanism through which the program user can sign into whichever database user they desired. So, make sure that you create a user called brown that you can sign into (with sufficient permissions if applicable)</w:t>
       </w:r>
       <w:r>
@@ -3345,6 +3401,7 @@
       </w:pPr>
       <w:r>
         <w:rPr>
+          <w:noProof/>
           <w:sz w:val="24"/>
           <w:szCs w:val="24"/>
         </w:rPr>

</xml_diff>